<commit_message>
Added additional comments to code. Included handling of converting to the same unit. Added Module3Assignment document and README
</commit_message>
<xml_diff>
--- a/Module1Assignment_Shultz.docx
+++ b/Module1Assignment_Shultz.docx
@@ -144,10 +144,7 @@
         <w:t xml:space="preserve">between </w:t>
       </w:r>
       <w:r>
-        <w:t>Fahrenheit</w:t>
-      </w:r>
-      <w:r>
-        <w:t>, Celsius, and Kelvin.</w:t>
+        <w:t>Fahrenheit, Celsius, and Kelvin.</w:t>
       </w:r>
     </w:p>
     <w:p>
@@ -192,10 +189,18 @@
         </w:numPr>
       </w:pPr>
       <w:r>
-        <w:t xml:space="preserve">The system </w:t>
-      </w:r>
-      <w:r>
-        <w:t xml:space="preserve">shall allow users to </w:t>
+        <w:t xml:space="preserve">The </w:t>
+      </w:r>
+      <w:proofErr w:type="gramStart"/>
+      <w:r>
+        <w:t xml:space="preserve">system </w:t>
+      </w:r>
+      <w:r>
+        <w:t>shall</w:t>
+      </w:r>
+      <w:proofErr w:type="gramEnd"/>
+      <w:r>
+        <w:t xml:space="preserve"> allow users to </w:t>
       </w:r>
       <w:r>
         <w:t>select which unit they are converting from</w:t>
@@ -224,8 +229,13 @@
       <w:r>
         <w:t xml:space="preserve"> </w:t>
       </w:r>
-      <w:r>
-        <w:t>based on the measurement type selected</w:t>
+      <w:proofErr w:type="spellStart"/>
+      <w:r>
+        <w:t>based</w:t>
+      </w:r>
+      <w:proofErr w:type="spellEnd"/>
+      <w:r>
+        <w:t xml:space="preserve"> on the measurement type selected</w:t>
       </w:r>
       <w:r>
         <w:t>.</w:t>
@@ -240,7 +250,15 @@
         </w:numPr>
       </w:pPr>
       <w:r>
-        <w:t xml:space="preserve">The system shall allow users to enter the </w:t>
+        <w:t xml:space="preserve">The </w:t>
+      </w:r>
+      <w:proofErr w:type="gramStart"/>
+      <w:r>
+        <w:t>system shall</w:t>
+      </w:r>
+      <w:proofErr w:type="gramEnd"/>
+      <w:r>
+        <w:t xml:space="preserve"> allow users to enter the </w:t>
       </w:r>
       <w:r>
         <w:t>unit value into a text box.</w:t>
@@ -258,7 +276,15 @@
         <w:t>The system shall</w:t>
       </w:r>
       <w:r>
-        <w:t xml:space="preserve"> use python tkinter as the </w:t>
+        <w:t xml:space="preserve"> use python </w:t>
+      </w:r>
+      <w:proofErr w:type="spellStart"/>
+      <w:r>
+        <w:t>tkinter</w:t>
+      </w:r>
+      <w:proofErr w:type="spellEnd"/>
+      <w:r>
+        <w:t xml:space="preserve"> as the </w:t>
       </w:r>
       <w:r>
         <w:t>user interface.</w:t>
@@ -351,7 +377,15 @@
         </w:numPr>
       </w:pPr>
       <w:r>
-        <w:t xml:space="preserve">The system shall inform the user of any </w:t>
+        <w:t xml:space="preserve">The system </w:t>
+      </w:r>
+      <w:proofErr w:type="gramStart"/>
+      <w:r>
+        <w:t>shall</w:t>
+      </w:r>
+      <w:proofErr w:type="gramEnd"/>
+      <w:r>
+        <w:t xml:space="preserve"> inform the user of any </w:t>
       </w:r>
       <w:r>
         <w:t>known errors that may occur during use.</w:t>
@@ -372,7 +406,13 @@
         <w:t xml:space="preserve"> </w:t>
       </w:r>
       <w:r>
-        <w:t>architecture of the system is broken into 3 parts</w:t>
+        <w:t xml:space="preserve">architecture of the system is broken into </w:t>
+      </w:r>
+      <w:r>
+        <w:t>4</w:t>
+      </w:r>
+      <w:r>
+        <w:t xml:space="preserve"> parts</w:t>
       </w:r>
       <w:r>
         <w:t xml:space="preserve"> as seen in </w:t>
@@ -406,7 +446,25 @@
         <w:t>converted unit value and any errors that might occur. On the system side, t</w:t>
       </w:r>
       <w:r>
-        <w:t xml:space="preserve">here will be one major class that is used to input the actor’s </w:t>
+        <w:t xml:space="preserve">here will be </w:t>
+      </w:r>
+      <w:r>
+        <w:t>2</w:t>
+      </w:r>
+      <w:r>
+        <w:t xml:space="preserve"> major class</w:t>
+      </w:r>
+      <w:r>
+        <w:t>es</w:t>
+      </w:r>
+      <w:r>
+        <w:t xml:space="preserve"> that </w:t>
+      </w:r>
+      <w:r>
+        <w:t>are</w:t>
+      </w:r>
+      <w:r>
+        <w:t xml:space="preserve"> used to input the actor’s </w:t>
       </w:r>
       <w:r>
         <w:t>desired variables, calculate the unit conversion, and return the result.</w:t>
@@ -431,7 +489,15 @@
         <w:t xml:space="preserve"> shows the user selecting the measurement type, </w:t>
       </w:r>
       <w:r>
-        <w:t>converting from unit, converting from unit value, converting to unit</w:t>
+        <w:t xml:space="preserve">converting from unit, converting from unit value, </w:t>
+      </w:r>
+      <w:proofErr w:type="gramStart"/>
+      <w:r>
+        <w:t>converting</w:t>
+      </w:r>
+      <w:proofErr w:type="gramEnd"/>
+      <w:r>
+        <w:t xml:space="preserve"> to unit</w:t>
       </w:r>
       <w:r>
         <w:t>. The user also presses the convert button to initiate the calculation. From the button press, 2 paths</w:t>
@@ -499,10 +565,10 @@
       </w:pPr>
       <w:r>
         <w:drawing>
-          <wp:inline distT="0" distB="0" distL="0" distR="0" wp14:anchorId="5D00B875" wp14:editId="15D3A9ED">
-            <wp:extent cx="5943600" cy="2194560"/>
-            <wp:effectExtent l="0" t="0" r="0" b="0"/>
-            <wp:docPr id="231430957" name="Picture 1"/>
+          <wp:inline distT="0" distB="0" distL="0" distR="0" wp14:anchorId="1B568E07" wp14:editId="511B7BC9">
+            <wp:extent cx="5943600" cy="1704975"/>
+            <wp:effectExtent l="0" t="0" r="0" b="9525"/>
+            <wp:docPr id="1848189890" name="Picture 1" descr="The image depicts a flowchart illustrating the process of converting measurements from one unit to another, featuring various elements like classes, attributes, and dropdown menus.&#10;&#10;AI-generated content may be incorrect."/>
             <wp:cNvGraphicFramePr>
               <a:graphicFrameLocks xmlns:a="http://schemas.openxmlformats.org/drawingml/2006/main" noChangeAspect="1"/>
             </wp:cNvGraphicFramePr>
@@ -510,7 +576,7 @@
               <a:graphicData uri="http://schemas.openxmlformats.org/drawingml/2006/picture">
                 <pic:pic xmlns:pic="http://schemas.openxmlformats.org/drawingml/2006/picture">
                   <pic:nvPicPr>
-                    <pic:cNvPr id="231430957" name=""/>
+                    <pic:cNvPr id="1848189890" name="Picture 1" descr="The image depicts a flowchart illustrating the process of converting measurements from one unit to another, featuring various elements like classes, attributes, and dropdown menus.&#10;&#10;AI-generated content may be incorrect."/>
                     <pic:cNvPicPr/>
                   </pic:nvPicPr>
                   <pic:blipFill>
@@ -522,7 +588,7 @@
                   <pic:spPr>
                     <a:xfrm>
                       <a:off x="0" y="0"/>
-                      <a:ext cx="5943600" cy="2194560"/>
+                      <a:ext cx="5943600" cy="1704975"/>
                     </a:xfrm>
                     <a:prstGeom prst="rect">
                       <a:avLst/>
@@ -542,30 +608,23 @@
       <w:r>
         <w:t xml:space="preserve">Figure </w:t>
       </w:r>
-      <w:r>
-        <w:fldChar w:fldCharType="begin"/>
-      </w:r>
-      <w:r>
-        <w:instrText xml:space="preserve"> SEQ Figure \* ARABIC </w:instrText>
-      </w:r>
-      <w:r>
-        <w:fldChar w:fldCharType="separate"/>
-      </w:r>
+      <w:fldSimple w:instr=" SEQ Figure \* ARABIC ">
+        <w:r>
+          <w:rPr>
+            <w:noProof/>
+          </w:rPr>
+          <w:t>1</w:t>
+        </w:r>
+      </w:fldSimple>
+    </w:p>
+    <w:p>
+      <w:pPr>
+        <w:keepNext/>
+      </w:pPr>
       <w:r>
         <w:rPr>
           <w:noProof/>
         </w:rPr>
-        <w:t>1</w:t>
-      </w:r>
-      <w:r>
-        <w:fldChar w:fldCharType="end"/>
-      </w:r>
-    </w:p>
-    <w:p>
-      <w:pPr>
-        <w:keepNext/>
-      </w:pPr>
-      <w:r>
         <w:lastRenderedPageBreak/>
         <w:drawing>
           <wp:inline distT="0" distB="0" distL="0" distR="0" wp14:anchorId="02804447" wp14:editId="6107AB27">
@@ -611,30 +670,23 @@
       <w:r>
         <w:t xml:space="preserve">Figure </w:t>
       </w:r>
-      <w:r>
-        <w:fldChar w:fldCharType="begin"/>
-      </w:r>
-      <w:r>
-        <w:instrText xml:space="preserve"> SEQ Figure \* ARABIC </w:instrText>
-      </w:r>
-      <w:r>
-        <w:fldChar w:fldCharType="separate"/>
-      </w:r>
+      <w:fldSimple w:instr=" SEQ Figure \* ARABIC ">
+        <w:r>
+          <w:rPr>
+            <w:noProof/>
+          </w:rPr>
+          <w:t>2</w:t>
+        </w:r>
+      </w:fldSimple>
+    </w:p>
+    <w:p>
+      <w:pPr>
+        <w:keepNext/>
+      </w:pPr>
       <w:r>
         <w:rPr>
           <w:noProof/>
         </w:rPr>
-        <w:t>2</w:t>
-      </w:r>
-      <w:r>
-        <w:fldChar w:fldCharType="end"/>
-      </w:r>
-    </w:p>
-    <w:p>
-      <w:pPr>
-        <w:keepNext/>
-      </w:pPr>
-      <w:r>
         <w:lastRenderedPageBreak/>
         <w:drawing>
           <wp:inline distT="0" distB="0" distL="0" distR="0" wp14:anchorId="14D5A70F" wp14:editId="58648D1C">
@@ -680,24 +732,14 @@
       <w:r>
         <w:t xml:space="preserve">Figure </w:t>
       </w:r>
-      <w:r>
-        <w:fldChar w:fldCharType="begin"/>
-      </w:r>
-      <w:r>
-        <w:instrText xml:space="preserve"> SEQ Figure \* ARABIC </w:instrText>
-      </w:r>
-      <w:r>
-        <w:fldChar w:fldCharType="separate"/>
-      </w:r>
-      <w:r>
-        <w:rPr>
-          <w:noProof/>
-        </w:rPr>
-        <w:t>3</w:t>
-      </w:r>
-      <w:r>
-        <w:fldChar w:fldCharType="end"/>
-      </w:r>
+      <w:fldSimple w:instr=" SEQ Figure \* ARABIC ">
+        <w:r>
+          <w:rPr>
+            <w:noProof/>
+          </w:rPr>
+          <w:t>3</w:t>
+        </w:r>
+      </w:fldSimple>
     </w:p>
     <w:p>
       <w:r>
@@ -790,7 +832,15 @@
         <w:t xml:space="preserve"> so it is scheduled </w:t>
       </w:r>
       <w:r>
-        <w:t>for the beginning of the project. From there, the code for the actual conversion should be fairly low effort.</w:t>
+        <w:t xml:space="preserve">for the beginning of the project. From there, the code for the actual conversion should be </w:t>
+      </w:r>
+      <w:proofErr w:type="gramStart"/>
+      <w:r>
+        <w:t>fairly low</w:t>
+      </w:r>
+      <w:proofErr w:type="gramEnd"/>
+      <w:r>
+        <w:t xml:space="preserve"> effort.</w:t>
       </w:r>
       <w:r>
         <w:t xml:space="preserve"> As seen in </w:t>
@@ -871,6 +921,9 @@
         <w:keepNext/>
       </w:pPr>
       <w:r>
+        <w:rPr>
+          <w:noProof/>
+        </w:rPr>
         <w:lastRenderedPageBreak/>
         <w:drawing>
           <wp:inline distT="0" distB="0" distL="0" distR="0" wp14:anchorId="4B6957AB" wp14:editId="58AAF05E">
@@ -916,30 +969,23 @@
       <w:r>
         <w:t xml:space="preserve">Figure </w:t>
       </w:r>
-      <w:r>
-        <w:fldChar w:fldCharType="begin"/>
-      </w:r>
-      <w:r>
-        <w:instrText xml:space="preserve"> SEQ Figure \* ARABIC </w:instrText>
-      </w:r>
-      <w:r>
-        <w:fldChar w:fldCharType="separate"/>
-      </w:r>
+      <w:fldSimple w:instr=" SEQ Figure \* ARABIC ">
+        <w:r>
+          <w:rPr>
+            <w:noProof/>
+          </w:rPr>
+          <w:t>4</w:t>
+        </w:r>
+      </w:fldSimple>
+    </w:p>
+    <w:p>
+      <w:pPr>
+        <w:keepNext/>
+      </w:pPr>
       <w:r>
         <w:rPr>
           <w:noProof/>
         </w:rPr>
-        <w:t>4</w:t>
-      </w:r>
-      <w:r>
-        <w:fldChar w:fldCharType="end"/>
-      </w:r>
-    </w:p>
-    <w:p>
-      <w:pPr>
-        <w:keepNext/>
-      </w:pPr>
-      <w:r>
         <w:drawing>
           <wp:inline distT="0" distB="0" distL="0" distR="0" wp14:anchorId="08EC0ABC" wp14:editId="7D340705">
             <wp:extent cx="5943600" cy="2408555"/>
@@ -984,33 +1030,26 @@
       <w:r>
         <w:t xml:space="preserve">Figure </w:t>
       </w:r>
-      <w:r>
-        <w:fldChar w:fldCharType="begin"/>
-      </w:r>
-      <w:r>
-        <w:instrText xml:space="preserve"> SEQ Figure \* ARABIC </w:instrText>
-      </w:r>
-      <w:r>
-        <w:fldChar w:fldCharType="separate"/>
-      </w:r>
+      <w:fldSimple w:instr=" SEQ Figure \* ARABIC ">
+        <w:r>
+          <w:rPr>
+            <w:noProof/>
+          </w:rPr>
+          <w:t>5</w:t>
+        </w:r>
+      </w:fldSimple>
+    </w:p>
+    <w:p/>
+    <w:p/>
+    <w:p/>
+    <w:p>
+      <w:pPr>
+        <w:keepNext/>
+      </w:pPr>
       <w:r>
         <w:rPr>
           <w:noProof/>
         </w:rPr>
-        <w:t>5</w:t>
-      </w:r>
-      <w:r>
-        <w:fldChar w:fldCharType="end"/>
-      </w:r>
-    </w:p>
-    <w:p/>
-    <w:p/>
-    <w:p/>
-    <w:p>
-      <w:pPr>
-        <w:keepNext/>
-      </w:pPr>
-      <w:r>
         <w:lastRenderedPageBreak/>
         <w:drawing>
           <wp:inline distT="0" distB="0" distL="0" distR="0" wp14:anchorId="0FD92728" wp14:editId="2FEDB3B7">
@@ -1056,30 +1095,23 @@
       <w:r>
         <w:t xml:space="preserve">Figure </w:t>
       </w:r>
-      <w:r>
-        <w:fldChar w:fldCharType="begin"/>
-      </w:r>
-      <w:r>
-        <w:instrText xml:space="preserve"> SEQ Figure \* ARABIC </w:instrText>
-      </w:r>
-      <w:r>
-        <w:fldChar w:fldCharType="separate"/>
-      </w:r>
+      <w:fldSimple w:instr=" SEQ Figure \* ARABIC ">
+        <w:r>
+          <w:rPr>
+            <w:noProof/>
+          </w:rPr>
+          <w:t>6</w:t>
+        </w:r>
+      </w:fldSimple>
+    </w:p>
+    <w:p>
+      <w:pPr>
+        <w:keepNext/>
+      </w:pPr>
       <w:r>
         <w:rPr>
           <w:noProof/>
         </w:rPr>
-        <w:t>6</w:t>
-      </w:r>
-      <w:r>
-        <w:fldChar w:fldCharType="end"/>
-      </w:r>
-    </w:p>
-    <w:p>
-      <w:pPr>
-        <w:keepNext/>
-      </w:pPr>
-      <w:r>
         <w:drawing>
           <wp:inline distT="0" distB="0" distL="0" distR="0" wp14:anchorId="3012C1D6" wp14:editId="69AA157D">
             <wp:extent cx="5943600" cy="3419475"/>
@@ -1124,28 +1156,26 @@
       <w:r>
         <w:t xml:space="preserve">Figure </w:t>
       </w:r>
-      <w:r>
-        <w:fldChar w:fldCharType="begin"/>
-      </w:r>
-      <w:r>
-        <w:instrText xml:space="preserve"> SEQ Figure \* ARABIC </w:instrText>
-      </w:r>
-      <w:r>
-        <w:fldChar w:fldCharType="separate"/>
-      </w:r>
-      <w:r>
-        <w:rPr>
-          <w:noProof/>
-        </w:rPr>
-        <w:t>7</w:t>
-      </w:r>
-      <w:r>
-        <w:fldChar w:fldCharType="end"/>
-      </w:r>
-    </w:p>
-    <w:p>
-      <w:r>
-        <w:t>Implementation will begin with the interface design. I will use tkinter, which is a python</w:t>
+      <w:fldSimple w:instr=" SEQ Figure \* ARABIC ">
+        <w:r>
+          <w:rPr>
+            <w:noProof/>
+          </w:rPr>
+          <w:t>7</w:t>
+        </w:r>
+      </w:fldSimple>
+    </w:p>
+    <w:p>
+      <w:r>
+        <w:t xml:space="preserve">Implementation will begin with the interface design. I will use </w:t>
+      </w:r>
+      <w:proofErr w:type="spellStart"/>
+      <w:r>
+        <w:t>tkinter</w:t>
+      </w:r>
+      <w:proofErr w:type="spellEnd"/>
+      <w:r>
+        <w:t>, which is a python</w:t>
       </w:r>
       <w:r>
         <w:t xml:space="preserve"> graphical user</w:t>
@@ -1160,8 +1190,13 @@
         <w:t xml:space="preserve">The interface design will </w:t>
       </w:r>
       <w:r>
-        <w:t>focus on usability and not aesthetics. I am not familiar with tkinter</w:t>
-      </w:r>
+        <w:t xml:space="preserve">focus on usability and not aesthetics. I am not familiar with </w:t>
+      </w:r>
+      <w:proofErr w:type="spellStart"/>
+      <w:r>
+        <w:t>tkinter</w:t>
+      </w:r>
+      <w:proofErr w:type="spellEnd"/>
       <w:r>
         <w:t xml:space="preserve"> but am familiar with python, so I decided to try it out and learn. </w:t>
       </w:r>
@@ -1173,7 +1208,15 @@
         <w:t xml:space="preserve">considered using CSS and Java Script, but because I don’t need the interface to look </w:t>
       </w:r>
       <w:r>
-        <w:t xml:space="preserve">like a professional website, I thought tkinter would work just fine. </w:t>
+        <w:t xml:space="preserve">like a professional website, I thought </w:t>
+      </w:r>
+      <w:proofErr w:type="spellStart"/>
+      <w:r>
+        <w:t>tkinter</w:t>
+      </w:r>
+      <w:proofErr w:type="spellEnd"/>
+      <w:r>
+        <w:t xml:space="preserve"> would work just fine. </w:t>
       </w:r>
       <w:r>
         <w:t xml:space="preserve">I want to finish the interface fist because I don’t know exactly how to get the </w:t>
@@ -1256,25 +1299,7 @@
         <w:t xml:space="preserve">Measurement Type dropdown </w:t>
       </w:r>
       <w:r>
-        <w:t>allows the user to select “temperature”, “</w:t>
-      </w:r>
-      <w:r>
-        <w:t>length</w:t>
-      </w:r>
-      <w:r>
-        <w:t>”</w:t>
-      </w:r>
-      <w:r>
-        <w:t xml:space="preserve">, and </w:t>
-      </w:r>
-      <w:r>
-        <w:t>“</w:t>
-      </w:r>
-      <w:r>
-        <w:t>time</w:t>
-      </w:r>
-      <w:r>
-        <w:t>”.</w:t>
+        <w:t>allows the user to select “temperature”, “length”, and “time”.</w:t>
       </w:r>
     </w:p>
     <w:p>
@@ -1289,10 +1314,7 @@
         <w:t xml:space="preserve">When “temperature” is selected, the </w:t>
       </w:r>
       <w:r>
-        <w:t>convert-from</w:t>
-      </w:r>
-      <w:r>
-        <w:t xml:space="preserve"> and </w:t>
+        <w:t xml:space="preserve">convert-from and </w:t>
       </w:r>
       <w:r>
         <w:t>convert</w:t>
@@ -1307,49 +1329,37 @@
         <w:t xml:space="preserve">dropdowns allow the user to select </w:t>
       </w:r>
       <w:r>
-        <w:t>Fahrenheit, Celsius, and Kelvin</w:t>
-      </w:r>
-      <w:r>
-        <w:t>.</w:t>
-      </w:r>
-    </w:p>
-    <w:p>
-      <w:pPr>
-        <w:pStyle w:val="ListParagraph"/>
-        <w:numPr>
-          <w:ilvl w:val="0"/>
-          <w:numId w:val="5"/>
-        </w:numPr>
-      </w:pPr>
-      <w:r>
-        <w:t xml:space="preserve">When “length” is selected, the </w:t>
-      </w:r>
-      <w:r>
-        <w:t>convert-from and convert-to dropdowns allow the user to select</w:t>
+        <w:t>Fahrenheit, Celsius, and Kelvin.</w:t>
+      </w:r>
+    </w:p>
+    <w:p>
+      <w:pPr>
+        <w:pStyle w:val="ListParagraph"/>
+        <w:numPr>
+          <w:ilvl w:val="0"/>
+          <w:numId w:val="5"/>
+        </w:numPr>
+      </w:pPr>
+      <w:r>
+        <w:t>When “length” is selected, the convert-from and convert-to dropdowns allow the user to select</w:t>
       </w:r>
       <w:r>
         <w:t xml:space="preserve"> </w:t>
       </w:r>
       <w:r>
-        <w:t>inches, feet, yards, miles, millimeters, centimeters, meters, and kilometers</w:t>
-      </w:r>
-      <w:r>
-        <w:t>.</w:t>
-      </w:r>
-    </w:p>
-    <w:p>
-      <w:pPr>
-        <w:pStyle w:val="ListParagraph"/>
-        <w:numPr>
-          <w:ilvl w:val="0"/>
-          <w:numId w:val="5"/>
-        </w:numPr>
-      </w:pPr>
-      <w:r>
-        <w:t xml:space="preserve">When “time” is </w:t>
-      </w:r>
-      <w:r>
-        <w:t>selected, the convert-from and convert-to dropdowns allow the user to select</w:t>
+        <w:t>inches, feet, yards, miles, millimeters, centimeters, meters, and kilometers.</w:t>
+      </w:r>
+    </w:p>
+    <w:p>
+      <w:pPr>
+        <w:pStyle w:val="ListParagraph"/>
+        <w:numPr>
+          <w:ilvl w:val="0"/>
+          <w:numId w:val="5"/>
+        </w:numPr>
+      </w:pPr>
+      <w:r>
+        <w:t>When “time” is selected, the convert-from and convert-to dropdowns allow the user to select</w:t>
       </w:r>
       <w:r>
         <w:t xml:space="preserve"> </w:t>
@@ -1394,61 +1404,31 @@
         </w:numPr>
       </w:pPr>
       <w:r>
-        <w:t xml:space="preserve">The tool accurately converts from </w:t>
-      </w:r>
-      <w:r>
-        <w:t>Fahrenheit</w:t>
-      </w:r>
-      <w:r>
-        <w:t xml:space="preserve"> to </w:t>
-      </w:r>
-      <w:r>
-        <w:t>Celsius</w:t>
-      </w:r>
-      <w:r>
-        <w:t xml:space="preserve"> and rounds to 2 decimal places.</w:t>
-      </w:r>
-    </w:p>
-    <w:p>
-      <w:pPr>
-        <w:pStyle w:val="ListParagraph"/>
-        <w:numPr>
-          <w:ilvl w:val="0"/>
-          <w:numId w:val="5"/>
-        </w:numPr>
-      </w:pPr>
-      <w:r>
-        <w:t>The tool accurately converts from Fahrenheit</w:t>
-      </w:r>
-      <w:r>
-        <w:t xml:space="preserve"> </w:t>
-      </w:r>
-      <w:r>
-        <w:t>to Kelvin</w:t>
-      </w:r>
-      <w:r>
-        <w:t xml:space="preserve"> </w:t>
-      </w:r>
-      <w:r>
-        <w:t>and rounds to 2 decimal places.</w:t>
-      </w:r>
-    </w:p>
-    <w:p>
-      <w:pPr>
-        <w:pStyle w:val="ListParagraph"/>
-        <w:numPr>
-          <w:ilvl w:val="0"/>
-          <w:numId w:val="5"/>
-        </w:numPr>
-      </w:pPr>
-      <w:r>
-        <w:t>The tool accurately converts from</w:t>
-      </w:r>
-      <w:r>
-        <w:t xml:space="preserve"> </w:t>
-      </w:r>
-      <w:r>
-        <w:t>Celsius to Fahrenheit and rounds to 2 decimal places.</w:t>
+        <w:t>The tool accurately converts from Fahrenheit to Celsius and rounds to 2 decimal places.</w:t>
+      </w:r>
+    </w:p>
+    <w:p>
+      <w:pPr>
+        <w:pStyle w:val="ListParagraph"/>
+        <w:numPr>
+          <w:ilvl w:val="0"/>
+          <w:numId w:val="5"/>
+        </w:numPr>
+      </w:pPr>
+      <w:r>
+        <w:t>The tool accurately converts from Fahrenheit to Kelvin and rounds to 2 decimal places.</w:t>
+      </w:r>
+    </w:p>
+    <w:p>
+      <w:pPr>
+        <w:pStyle w:val="ListParagraph"/>
+        <w:numPr>
+          <w:ilvl w:val="0"/>
+          <w:numId w:val="5"/>
+        </w:numPr>
+      </w:pPr>
+      <w:r>
+        <w:t>The tool accurately converts from Celsius to Fahrenheit and rounds to 2 decimal places.</w:t>
       </w:r>
     </w:p>
     <w:p>
@@ -2310,7 +2290,15 @@
         </w:numPr>
       </w:pPr>
       <w:r>
-        <w:t>The tool accurately converts from minutes to days and rounds to 2 decimal places.</w:t>
+        <w:t xml:space="preserve">The tool accurately converts from minutes to days and </w:t>
+      </w:r>
+      <w:proofErr w:type="gramStart"/>
+      <w:r>
+        <w:t>rounds</w:t>
+      </w:r>
+      <w:proofErr w:type="gramEnd"/>
+      <w:r>
+        <w:t xml:space="preserve"> to 2 decimal places.</w:t>
       </w:r>
     </w:p>
     <w:p>
@@ -2349,7 +2337,15 @@
         </w:numPr>
       </w:pPr>
       <w:r>
-        <w:t>The tool accurately converts from hours to minutes and rounds to 2 decimal places.</w:t>
+        <w:t xml:space="preserve">The tool accurately converts from hours to minutes and </w:t>
+      </w:r>
+      <w:proofErr w:type="gramStart"/>
+      <w:r>
+        <w:t>rounds</w:t>
+      </w:r>
+      <w:proofErr w:type="gramEnd"/>
+      <w:r>
+        <w:t xml:space="preserve"> to 2 decimal places.</w:t>
       </w:r>
     </w:p>
     <w:p>
@@ -2373,7 +2369,15 @@
         </w:numPr>
       </w:pPr>
       <w:r>
-        <w:t>The tool accurately converts from hours to years and rounds to 2 decimal places.</w:t>
+        <w:t xml:space="preserve">The tool accurately converts from hours to </w:t>
+      </w:r>
+      <w:proofErr w:type="gramStart"/>
+      <w:r>
+        <w:t>years</w:t>
+      </w:r>
+      <w:proofErr w:type="gramEnd"/>
+      <w:r>
+        <w:t xml:space="preserve"> and rounds to 2 decimal places.</w:t>
       </w:r>
     </w:p>
     <w:p>
@@ -2421,7 +2425,23 @@
         </w:numPr>
       </w:pPr>
       <w:r>
-        <w:t>The tool accurately converts from days to years and rounds to 2 decimal places.</w:t>
+        <w:t xml:space="preserve">The tool accurately converts from days to </w:t>
+      </w:r>
+      <w:proofErr w:type="gramStart"/>
+      <w:r>
+        <w:t>years</w:t>
+      </w:r>
+      <w:proofErr w:type="gramEnd"/>
+      <w:r>
+        <w:t xml:space="preserve"> and </w:t>
+      </w:r>
+      <w:proofErr w:type="gramStart"/>
+      <w:r>
+        <w:t>rounds</w:t>
+      </w:r>
+      <w:proofErr w:type="gramEnd"/>
+      <w:r>
+        <w:t xml:space="preserve"> to 2 decimal places.</w:t>
       </w:r>
     </w:p>
     <w:p>
@@ -2445,7 +2465,23 @@
         </w:numPr>
       </w:pPr>
       <w:r>
-        <w:t>The tool accurately converts from years to minutes and rounds to 2 decimal places.</w:t>
+        <w:t xml:space="preserve">The tool accurately converts from years to minutes </w:t>
+      </w:r>
+      <w:proofErr w:type="gramStart"/>
+      <w:r>
+        <w:t>and</w:t>
+      </w:r>
+      <w:proofErr w:type="gramEnd"/>
+      <w:r>
+        <w:t xml:space="preserve"> </w:t>
+      </w:r>
+      <w:proofErr w:type="gramStart"/>
+      <w:r>
+        <w:t>rounds</w:t>
+      </w:r>
+      <w:proofErr w:type="gramEnd"/>
+      <w:r>
+        <w:t xml:space="preserve"> to 2 decimal places.</w:t>
       </w:r>
     </w:p>
     <w:p>
@@ -2514,10 +2550,7 @@
         </w:numPr>
       </w:pPr>
       <w:r>
-        <w:t xml:space="preserve">If the convert button is pressed before the </w:t>
-      </w:r>
-      <w:r>
-        <w:t>con</w:t>
+        <w:t>If the convert button is pressed before the con</w:t>
       </w:r>
       <w:r>
         <w:t>vert-from unit</w:t>
@@ -2541,40 +2574,25 @@
         </w:numPr>
       </w:pPr>
       <w:r>
-        <w:t>If the convert button is pressed before the convert-</w:t>
-      </w:r>
-      <w:r>
-        <w:t>to</w:t>
-      </w:r>
-      <w:r>
-        <w:t xml:space="preserve"> unit is selected, a message appears letting the user know the unit needs to be selected.</w:t>
-      </w:r>
-    </w:p>
-    <w:p>
-      <w:pPr>
-        <w:pStyle w:val="ListParagraph"/>
-        <w:numPr>
-          <w:ilvl w:val="0"/>
-          <w:numId w:val="5"/>
-        </w:numPr>
-      </w:pPr>
-      <w:r>
-        <w:t xml:space="preserve">If the convert button is pressed </w:t>
-      </w:r>
-      <w:r>
-        <w:t xml:space="preserve">and </w:t>
-      </w:r>
-      <w:r>
-        <w:t>the convert-</w:t>
+        <w:t>If the convert button is pressed before the convert-to unit is selected, a message appears letting the user know the unit needs to be selected.</w:t>
+      </w:r>
+    </w:p>
+    <w:p>
+      <w:pPr>
+        <w:pStyle w:val="ListParagraph"/>
+        <w:numPr>
+          <w:ilvl w:val="0"/>
+          <w:numId w:val="5"/>
+        </w:numPr>
+      </w:pPr>
+      <w:r>
+        <w:t>If the convert button is pressed and the convert-</w:t>
       </w:r>
       <w:r>
         <w:t>from</w:t>
       </w:r>
       <w:r>
-        <w:t xml:space="preserve"> unit </w:t>
-      </w:r>
-      <w:r>
-        <w:t>value is invalid (</w:t>
+        <w:t xml:space="preserve"> unit value is invalid (</w:t>
       </w:r>
       <w:r>
         <w:t>not a number)</w:t>
@@ -2654,10 +2672,10 @@
             <v:path o:extrusionok="f" gradientshapeok="t" o:connecttype="rect"/>
             <o:lock v:ext="edit" aspectratio="t"/>
           </v:shapetype>
-          <v:shape id="_x0000_i1025" type="#_x0000_t75" style="width:77.25pt;height:50.25pt" o:ole="">
+          <v:shape id="_x0000_i1025" type="#_x0000_t75" style="width:77pt;height:50.1pt" o:ole="">
             <v:imagedata r:id="rId14" o:title=""/>
           </v:shape>
-          <o:OLEObject Type="Embed" ProgID="Word.Document.12" ShapeID="_x0000_i1025" DrawAspect="Icon" ObjectID="_1830139427" r:id="rId15">
+          <o:OLEObject Type="Embed" ProgID="Word.Document.12" ShapeID="_x0000_i1025" DrawAspect="Icon" ObjectID="_1832570761" r:id="rId15">
             <o:FieldCodes>\s</o:FieldCodes>
           </o:OLEObject>
         </w:object>
@@ -3988,6 +4006,7 @@
   <w:style w:type="character" w:default="1" w:styleId="DefaultParagraphFont">
     <w:name w:val="Default Paragraph Font"/>
     <w:uiPriority w:val="1"/>
+    <w:semiHidden/>
     <w:unhideWhenUsed/>
   </w:style>
   <w:style w:type="table" w:default="1" w:styleId="TableNormal">

</xml_diff>